<commit_message>
soumission de TD1 deuxième partie
</commit_message>
<xml_diff>
--- a/programmation_fonctionnelle_cours.docx
+++ b/programmation_fonctionnelle_cours.docx
@@ -125,15 +125,7 @@
         <w:t>Paradigme fonctionne</w:t>
       </w:r>
       <w:r>
-        <w:t xml:space="preserve">l c’est pensé un programme par ce qu’on assemble. Depuis JAVA 8, le JAVA a intégré des éléments fonctionnels. </w:t>
-      </w:r>
-      <w:proofErr w:type="gramStart"/>
-      <w:r>
-        <w:t>La programmation fonctionnel</w:t>
-      </w:r>
-      <w:proofErr w:type="gramEnd"/>
-      <w:r>
-        <w:t xml:space="preserve"> est plus déclarative, ce qu’on veut que comment le faire. </w:t>
+        <w:t xml:space="preserve">l c’est pensé un programme par ce qu’on assemble. Depuis JAVA 8, le JAVA a intégré des éléments fonctionnels. La programmation fonctionnel est plus déclarative, ce qu’on veut que comment le faire. </w:t>
       </w:r>
     </w:p>
     <w:p>
@@ -228,26 +220,10 @@
         <w:t xml:space="preserve"> que déterministe </w:t>
       </w:r>
       <w:r>
-        <w:t xml:space="preserve">?  Si </w:t>
-      </w:r>
-      <w:proofErr w:type="gramStart"/>
-      <w:r>
-        <w:t>on</w:t>
-      </w:r>
-      <w:proofErr w:type="gramEnd"/>
-      <w:r>
-        <w:t xml:space="preserve"> fourni les mêmes entrées on obtiendra les mêmes sorties. C’est vrai en ASQUEL. </w:t>
-      </w:r>
-      <w:r>
-        <w:t xml:space="preserve">Dans JAVA ce n’est pas un langage qui n’est pas totalement fonctionnelle. On peut étendre le terme déterministe. Pour comprendre ce qui est déterministe, on prend le contraire. Si je fais une entrée sortie, je vous demande de taper deux fois un caractère, </w:t>
-      </w:r>
-      <w:proofErr w:type="gramStart"/>
-      <w:r>
-        <w:t>on aura alors pas</w:t>
-      </w:r>
-      <w:proofErr w:type="gramEnd"/>
-      <w:r>
-        <w:t xml:space="preserve"> forcément la même sortie pour les deux. </w:t>
+        <w:t xml:space="preserve">?  Si on fourni les mêmes entrées on obtiendra les mêmes sorties. C’est vrai en ASQUEL. </w:t>
+      </w:r>
+      <w:r>
+        <w:t xml:space="preserve">Dans JAVA ce n’est pas un langage qui n’est pas totalement fonctionnelle. On peut étendre le terme déterministe. Pour comprendre ce qui est déterministe, on prend le contraire. Si je fais une entrée sortie, je vous demande de taper deux fois un caractère, on aura alors pas forcément la même sortie pour les deux. </w:t>
       </w:r>
     </w:p>
     <w:p>
@@ -292,15 +268,7 @@
         <w:t>?</w:t>
       </w:r>
       <w:r>
-        <w:t xml:space="preserve"> La fonction prend ses entrées et fourni un résultat, elle n’est pas censée modifier autre chose. Mettre un point à l’étudiant, je modifie la mémoire, c’est un effet de bord. A partir du moment que je peux modifier la mémoire, </w:t>
-      </w:r>
-      <w:proofErr w:type="gramStart"/>
-      <w:r>
-        <w:t>ca</w:t>
-      </w:r>
-      <w:proofErr w:type="gramEnd"/>
-      <w:r>
-        <w:t xml:space="preserve"> va poser pb lorsqu’elle est collective. </w:t>
+        <w:t xml:space="preserve"> La fonction prend ses entrées et fourni un résultat, elle n’est pas censée modifier autre chose. Mettre un point à l’étudiant, je modifie la mémoire, c’est un effet de bord. A partir du moment que je peux modifier la mémoire, ca va poser pb lorsqu’elle est collective. </w:t>
       </w:r>
     </w:p>
     <w:p>
@@ -467,21 +435,7 @@
         <w:rPr>
           <w:lang w:val="en-GB"/>
         </w:rPr>
-        <w:t>&lt;</w:t>
-      </w:r>
-      <w:proofErr w:type="gramStart"/>
-      <w:r>
-        <w:rPr>
-          <w:lang w:val="en-GB"/>
-        </w:rPr>
-        <w:t>&gt;(</w:t>
-      </w:r>
-      <w:proofErr w:type="gramEnd"/>
-      <w:r>
-        <w:rPr>
-          <w:lang w:val="en-GB"/>
-        </w:rPr>
-        <w:t xml:space="preserve">); </w:t>
+        <w:t xml:space="preserve">&lt;&gt;(); </w:t>
       </w:r>
     </w:p>
     <w:p>
@@ -499,7 +453,6 @@
         </w:rPr>
       </w:pPr>
       <w:proofErr w:type="spellStart"/>
-      <w:proofErr w:type="gramStart"/>
       <w:r>
         <w:rPr>
           <w:lang w:val="en-GB"/>
@@ -511,14 +464,7 @@
         <w:rPr>
           <w:lang w:val="en-GB"/>
         </w:rPr>
-        <w:t>(</w:t>
-      </w:r>
-      <w:proofErr w:type="gramEnd"/>
-      <w:r>
-        <w:rPr>
-          <w:lang w:val="en-GB"/>
-        </w:rPr>
-        <w:t>);</w:t>
+        <w:t>();</w:t>
       </w:r>
     </w:p>
     <w:p>
@@ -539,16 +485,8 @@
         <w:rPr>
           <w:lang w:val="en-GB"/>
         </w:rPr>
-        <w:t xml:space="preserve">Int </w:t>
-      </w:r>
-      <w:proofErr w:type="gramStart"/>
-      <w:r>
-        <w:rPr>
-          <w:lang w:val="en-GB"/>
-        </w:rPr>
-        <w:t>s ;</w:t>
-      </w:r>
-      <w:proofErr w:type="gramEnd"/>
+        <w:t>Int s ;</w:t>
+      </w:r>
     </w:p>
     <w:p>
       <w:pPr>
@@ -585,7 +523,6 @@
         <w:t>&lt;</w:t>
       </w:r>
       <w:proofErr w:type="spellStart"/>
-      <w:proofErr w:type="gramStart"/>
       <w:r>
         <w:rPr>
           <w:lang w:val="en-GB"/>
@@ -593,7 +530,6 @@
         <w:t>xs.size</w:t>
       </w:r>
       <w:proofErr w:type="spellEnd"/>
-      <w:proofErr w:type="gramEnd"/>
       <w:r>
         <w:rPr>
           <w:lang w:val="en-GB"/>
@@ -639,52 +575,23 @@
         </w:pBdr>
         <w:spacing w:after="0" w:line="240" w:lineRule="auto"/>
         <w:jc w:val="both"/>
-        <w:rPr>
-          <w:lang w:val="en-GB"/>
-        </w:rPr>
       </w:pPr>
       <w:r>
         <w:rPr>
           <w:lang w:val="en-GB"/>
         </w:rPr>
         <w:tab/>
+      </w:r>
+      <w:r>
         <w:t>S+=</w:t>
       </w:r>
       <w:proofErr w:type="spellStart"/>
       <w:r>
-        <w:rPr>
-          <w:lang w:val="en-GB"/>
-        </w:rPr>
         <w:t>xs.get</w:t>
       </w:r>
       <w:proofErr w:type="spellEnd"/>
       <w:r>
-        <w:rPr>
-          <w:lang w:val="en-GB"/>
-        </w:rPr>
-        <w:t>(</w:t>
-      </w:r>
-      <w:proofErr w:type="spellStart"/>
-      <w:r>
-        <w:rPr>
-          <w:lang w:val="en-GB"/>
-        </w:rPr>
-        <w:t>i</w:t>
-      </w:r>
-      <w:proofErr w:type="spellEnd"/>
-      <w:proofErr w:type="gramStart"/>
-      <w:r>
-        <w:rPr>
-          <w:lang w:val="en-GB"/>
-        </w:rPr>
-        <w:t>);  /</w:t>
-      </w:r>
-      <w:proofErr w:type="gramEnd"/>
-      <w:r>
-        <w:rPr>
-          <w:lang w:val="en-GB"/>
-        </w:rPr>
-        <w:t xml:space="preserve"> s+=v; </w:t>
+        <w:t xml:space="preserve">(i);  / s+=v; </w:t>
       </w:r>
     </w:p>
     <w:p>
@@ -697,14 +604,8 @@
         </w:pBdr>
         <w:spacing w:after="0" w:line="240" w:lineRule="auto"/>
         <w:jc w:val="both"/>
-        <w:rPr>
-          <w:lang w:val="en-GB"/>
-        </w:rPr>
-      </w:pPr>
-      <w:r>
-        <w:rPr>
-          <w:lang w:val="en-GB"/>
-        </w:rPr>
+      </w:pPr>
+      <w:r>
         <w:t>}</w:t>
       </w:r>
     </w:p>
@@ -771,15 +672,7 @@
         <w:jc w:val="both"/>
       </w:pPr>
       <w:r>
-        <w:t>Class Nom&lt;T</w:t>
-      </w:r>
-      <w:proofErr w:type="gramStart"/>
-      <w:r>
-        <w:t>1,T</w:t>
-      </w:r>
-      <w:proofErr w:type="gramEnd"/>
-      <w:r>
-        <w:t>2,…,</w:t>
+        <w:t>Class Nom&lt;T1,T2,…,</w:t>
       </w:r>
       <w:proofErr w:type="spellStart"/>
       <w:r>
@@ -816,21 +709,7 @@
         <w:rPr>
           <w:lang w:val="en-GB"/>
         </w:rPr>
-        <w:t>R=</w:t>
-      </w:r>
-      <w:proofErr w:type="gramStart"/>
-      <w:r>
-        <w:rPr>
-          <w:lang w:val="en-GB"/>
-        </w:rPr>
-        <w:t>0 ;</w:t>
-      </w:r>
-      <w:proofErr w:type="gramEnd"/>
-      <w:r>
-        <w:rPr>
-          <w:lang w:val="en-GB"/>
-        </w:rPr>
-        <w:t xml:space="preserve"> </w:t>
+        <w:t xml:space="preserve">R=0 ; </w:t>
       </w:r>
     </w:p>
     <w:p>
@@ -851,21 +730,7 @@
         <w:rPr>
           <w:lang w:val="en-GB"/>
         </w:rPr>
-        <w:t xml:space="preserve">For (A </w:t>
-      </w:r>
-      <w:proofErr w:type="gramStart"/>
-      <w:r>
-        <w:rPr>
-          <w:lang w:val="en-GB"/>
-        </w:rPr>
-        <w:t>f :</w:t>
-      </w:r>
-      <w:proofErr w:type="gramEnd"/>
-      <w:r>
-        <w:rPr>
-          <w:lang w:val="en-GB"/>
-        </w:rPr>
-        <w:t xml:space="preserve"> fs){</w:t>
+        <w:t>For (A f : fs){</w:t>
       </w:r>
     </w:p>
     <w:p>
@@ -891,7 +756,6 @@
         <w:t xml:space="preserve">R+= </w:t>
       </w:r>
       <w:proofErr w:type="spellStart"/>
-      <w:proofErr w:type="gramStart"/>
       <w:r>
         <w:rPr>
           <w:lang w:val="en-GB"/>
@@ -899,7 +763,6 @@
         <w:t>f.size</w:t>
       </w:r>
       <w:proofErr w:type="spellEnd"/>
-      <w:proofErr w:type="gramEnd"/>
       <w:r>
         <w:rPr>
           <w:lang w:val="en-GB"/>
@@ -976,15 +839,7 @@
       </w:r>
       <w:proofErr w:type="spellEnd"/>
       <w:r>
-        <w:t>&lt;</w:t>
-      </w:r>
-      <w:proofErr w:type="gramStart"/>
-      <w:r>
-        <w:t>&gt;(</w:t>
-      </w:r>
-      <w:proofErr w:type="gramEnd"/>
-      <w:r>
-        <w:t>); //Java est un</w:t>
+        <w:t>&lt;&gt;(); //Java est un</w:t>
       </w:r>
       <w:r>
         <w:t xml:space="preserve"> langage typé et va deviner que c’est le type A. </w:t>
@@ -998,17 +853,12 @@
         <w:t xml:space="preserve">On peut aussi écrire new </w:t>
       </w:r>
       <w:proofErr w:type="spellStart"/>
-      <w:proofErr w:type="gramStart"/>
       <w:r>
         <w:t>ArrayList</w:t>
       </w:r>
       <w:proofErr w:type="spellEnd"/>
       <w:r>
-        <w:t>(</w:t>
-      </w:r>
-      <w:proofErr w:type="gramEnd"/>
-      <w:r>
-        <w:t xml:space="preserve">) ; C’est du Raw type, java l’accepte mais va nous alerter. Déconseiller. </w:t>
+        <w:t xml:space="preserve">() ; C’est du Raw type, java l’accepte mais va nous alerter. Déconseiller. </w:t>
       </w:r>
     </w:p>
     <w:p>
@@ -1175,15 +1025,7 @@
         <w:t xml:space="preserve"> ne</w:t>
       </w:r>
       <w:r>
-        <w:t xml:space="preserve"> peut pas mettre </w:t>
-      </w:r>
-      <w:proofErr w:type="gramStart"/>
-      <w:r>
-        <w:t>trois classe</w:t>
-      </w:r>
-      <w:proofErr w:type="gramEnd"/>
-      <w:r>
-        <w:t xml:space="preserve">. </w:t>
+        <w:t xml:space="preserve"> peut pas mettre trois classe. </w:t>
       </w:r>
       <w:r>
         <w:t xml:space="preserve">Classe en premier puis l’interface &lt;T </w:t>
@@ -1278,15 +1120,7 @@
       </w:r>
       <w:proofErr w:type="spellEnd"/>
       <w:r>
-        <w:t>&lt;B</w:t>
-      </w:r>
-      <w:proofErr w:type="gramStart"/>
-      <w:r>
-        <w:t>&gt;(</w:t>
-      </w:r>
-      <w:proofErr w:type="gramEnd"/>
-      <w:r>
-        <w:t>) ;</w:t>
+        <w:t>&lt;B&gt;() ;</w:t>
       </w:r>
     </w:p>
     <w:p>
@@ -1360,7 +1194,1010 @@
     <w:p>
       <w:pPr>
         <w:jc w:val="both"/>
-      </w:pPr>
+        <w:rPr>
+          <w:color w:val="FF0000"/>
+          <w:sz w:val="32"/>
+          <w:szCs w:val="32"/>
+        </w:rPr>
+      </w:pPr>
+      <w:r>
+        <w:rPr>
+          <w:color w:val="FF0000"/>
+          <w:sz w:val="32"/>
+          <w:szCs w:val="32"/>
+        </w:rPr>
+        <w:t xml:space="preserve">Semaine prochaine </w:t>
+      </w:r>
+      <w:r>
+        <w:rPr>
+          <w:color w:val="FF0000"/>
+          <w:sz w:val="32"/>
+          <w:szCs w:val="32"/>
+        </w:rPr>
+        <w:t>du 1</w:t>
+      </w:r>
+      <w:r>
+        <w:rPr>
+          <w:color w:val="FF0000"/>
+          <w:sz w:val="32"/>
+          <w:szCs w:val="32"/>
+          <w:vertAlign w:val="superscript"/>
+        </w:rPr>
+        <w:t>er</w:t>
+      </w:r>
+      <w:r>
+        <w:rPr>
+          <w:color w:val="FF0000"/>
+          <w:sz w:val="32"/>
+          <w:szCs w:val="32"/>
+        </w:rPr>
+        <w:t xml:space="preserve"> </w:t>
+      </w:r>
+      <w:proofErr w:type="spellStart"/>
+      <w:r>
+        <w:rPr>
+          <w:color w:val="FF0000"/>
+          <w:sz w:val="32"/>
+          <w:szCs w:val="32"/>
+        </w:rPr>
+        <w:t>oct</w:t>
+      </w:r>
+      <w:proofErr w:type="spellEnd"/>
+      <w:r>
+        <w:rPr>
+          <w:color w:val="FF0000"/>
+          <w:sz w:val="32"/>
+          <w:szCs w:val="32"/>
+        </w:rPr>
+        <w:t xml:space="preserve"> </w:t>
+      </w:r>
+      <w:r>
+        <w:rPr>
+          <w:color w:val="FF0000"/>
+          <w:sz w:val="32"/>
+          <w:szCs w:val="32"/>
+        </w:rPr>
+        <w:t xml:space="preserve">QCM en programmation fonctionnelle. </w:t>
+      </w:r>
+    </w:p>
+    <w:p>
+      <w:pPr>
+        <w:pStyle w:val="Titre1"/>
+      </w:pPr>
+      <w:r>
+        <w:t xml:space="preserve">Les interfaces fonctionnelles </w:t>
+      </w:r>
+    </w:p>
+    <w:p>
+      <w:pPr>
+        <w:jc w:val="both"/>
+      </w:pPr>
+      <w:r>
+        <w:t xml:space="preserve">Une interface ne définit qu’un contrat contrairement à une classe abstraite. C’est un agrément entre quelque chose et la chose qui respecte le contrat. Une interface à un problématique de typage. On ne met pas de code dans un interface avant JAVA9. </w:t>
+      </w:r>
+    </w:p>
+    <w:p>
+      <w:pPr>
+        <w:jc w:val="both"/>
+      </w:pPr>
+      <w:r>
+        <w:t>Une classe peut avoir le comportement d’un étudiant et celui d’une étudiant boursier.</w:t>
+      </w:r>
+    </w:p>
+    <w:p>
+      <w:pPr>
+        <w:jc w:val="both"/>
+      </w:pPr>
+      <w:r>
+        <w:t xml:space="preserve">JAVA 9 et 8 ont ramené la possibilité de définir une méthode par default. </w:t>
+      </w:r>
+    </w:p>
+    <w:p>
+      <w:pPr>
+        <w:pBdr>
+          <w:top w:val="single" w:sz="4" w:space="1" w:color="auto"/>
+          <w:left w:val="single" w:sz="4" w:space="4" w:color="auto"/>
+          <w:bottom w:val="single" w:sz="4" w:space="1" w:color="auto"/>
+          <w:right w:val="single" w:sz="4" w:space="4" w:color="auto"/>
+          <w:between w:val="single" w:sz="4" w:space="1" w:color="auto"/>
+          <w:bar w:val="single" w:sz="4" w:color="auto"/>
+        </w:pBdr>
+        <w:jc w:val="both"/>
+      </w:pPr>
+      <w:r>
+        <w:t xml:space="preserve">A &lt;I&gt; : </w:t>
+      </w:r>
+    </w:p>
+    <w:p>
+      <w:pPr>
+        <w:pBdr>
+          <w:top w:val="single" w:sz="4" w:space="1" w:color="auto"/>
+          <w:left w:val="single" w:sz="4" w:space="4" w:color="auto"/>
+          <w:bottom w:val="single" w:sz="4" w:space="1" w:color="auto"/>
+          <w:right w:val="single" w:sz="4" w:space="4" w:color="auto"/>
+          <w:between w:val="single" w:sz="4" w:space="1" w:color="auto"/>
+          <w:bar w:val="single" w:sz="4" w:color="auto"/>
+        </w:pBdr>
+        <w:jc w:val="both"/>
+      </w:pPr>
+      <w:r>
+        <w:t>M()-&gt; B</w:t>
+      </w:r>
+    </w:p>
+    <w:p>
+      <w:pPr>
+        <w:pBdr>
+          <w:top w:val="single" w:sz="4" w:space="1" w:color="auto"/>
+          <w:left w:val="single" w:sz="4" w:space="4" w:color="auto"/>
+          <w:bottom w:val="single" w:sz="4" w:space="1" w:color="auto"/>
+          <w:right w:val="single" w:sz="4" w:space="4" w:color="auto"/>
+          <w:between w:val="single" w:sz="4" w:space="1" w:color="auto"/>
+          <w:bar w:val="single" w:sz="4" w:color="auto"/>
+        </w:pBdr>
+        <w:jc w:val="both"/>
+        <w:rPr>
+          <w:lang w:val="en-GB"/>
+        </w:rPr>
+      </w:pPr>
+      <w:r>
+        <w:rPr>
+          <w:lang w:val="en-GB"/>
+        </w:rPr>
+        <w:t xml:space="preserve">Default N()-&gt; B{n ! </w:t>
+      </w:r>
+      <w:r>
+        <w:rPr>
+          <w:lang w:val="en-GB"/>
+        </w:rPr>
+        <w:t>m()}</w:t>
+      </w:r>
+    </w:p>
+    <w:p>
+      <w:pPr>
+        <w:jc w:val="both"/>
+      </w:pPr>
+      <w:r>
+        <w:t xml:space="preserve">Possibilité d’avoir du code avec </w:t>
+      </w:r>
+      <w:r>
+        <w:t xml:space="preserve">default dans une interface. </w:t>
+      </w:r>
+    </w:p>
+    <w:p>
+      <w:pPr>
+        <w:pStyle w:val="Paragraphedeliste"/>
+        <w:numPr>
+          <w:ilvl w:val="0"/>
+          <w:numId w:val="3"/>
+        </w:numPr>
+        <w:jc w:val="both"/>
+      </w:pPr>
+      <w:r>
+        <w:t xml:space="preserve">Qu’est-ce qu’une interface fonctionnelle ? </w:t>
+      </w:r>
+    </w:p>
+    <w:p>
+      <w:pPr>
+        <w:jc w:val="both"/>
+      </w:pPr>
+      <w:r>
+        <w:t xml:space="preserve">C’est une interface qui </w:t>
+      </w:r>
+      <w:r>
+        <w:t>peut avoir</w:t>
+      </w:r>
+      <w:r>
+        <w:t xml:space="preserve"> </w:t>
+      </w:r>
+      <w:r>
+        <w:t>des</w:t>
+      </w:r>
+      <w:r>
+        <w:t xml:space="preserve"> définition</w:t>
+      </w:r>
+      <w:r>
+        <w:t>s</w:t>
+      </w:r>
+      <w:r>
+        <w:t xml:space="preserve"> par default. Quelque chose qui a qu’une méthode à définir en dessous. On peut mettre autant de méthode qu’on veut dans une interface. Un</w:t>
+      </w:r>
+      <w:r>
+        <w:t>e</w:t>
+      </w:r>
+      <w:r>
+        <w:t xml:space="preserve"> méthode pas encore définie. </w:t>
+      </w:r>
+    </w:p>
+    <w:p>
+      <w:pPr>
+        <w:pStyle w:val="Paragraphedeliste"/>
+        <w:numPr>
+          <w:ilvl w:val="0"/>
+          <w:numId w:val="2"/>
+        </w:numPr>
+        <w:jc w:val="both"/>
+      </w:pPr>
+      <w:r>
+        <w:t xml:space="preserve">Pourquoi c’est 1 ? Cette idée de se dire que j’ai un truc dans java, ce truc est associé à la notion d’interface fonctionnelle et à la méthode qui manque. </w:t>
+      </w:r>
+    </w:p>
+    <w:p>
+      <w:pPr>
+        <w:jc w:val="both"/>
+      </w:pPr>
+      <w:r>
+        <w:t xml:space="preserve">Comment on utilisait avant cette modification les interface ? </w:t>
+      </w:r>
+    </w:p>
+    <w:p>
+      <w:pPr>
+        <w:jc w:val="both"/>
+      </w:pPr>
+      <w:r>
+        <w:t xml:space="preserve">@FunctionalInterface On veut que le compilateur nous avertisse si on s’est planté. </w:t>
+      </w:r>
+    </w:p>
+    <w:p>
+      <w:pPr>
+        <w:jc w:val="both"/>
+      </w:pPr>
+      <w:r>
+        <w:t xml:space="preserve">Il faut que z soit </w:t>
+      </w:r>
+      <w:proofErr w:type="spellStart"/>
+      <w:r>
+        <w:t>static</w:t>
+      </w:r>
+      <w:proofErr w:type="spellEnd"/>
+      <w:r>
+        <w:t xml:space="preserve"> pour faire : A v = B :: z ; Cela permet d’éviter de créer un objet B et de pouvoir l’utiliser directement avec l’instant. On peut faire si pas </w:t>
+      </w:r>
+      <w:proofErr w:type="spellStart"/>
+      <w:r>
+        <w:t>static</w:t>
+      </w:r>
+      <w:proofErr w:type="spellEnd"/>
+      <w:r>
+        <w:t xml:space="preserve"> (new B()) ::z</w:t>
+      </w:r>
+    </w:p>
+    <w:p>
+      <w:pPr>
+        <w:jc w:val="both"/>
+      </w:pPr>
+      <w:r>
+        <w:t xml:space="preserve">Crochet dans une interface graphique est un morceau de code. </w:t>
+      </w:r>
+    </w:p>
+    <w:p>
+      <w:pPr>
+        <w:pStyle w:val="Titre1"/>
+      </w:pPr>
+      <w:r>
+        <w:t>Lambda Calculs/ Lambda fonction</w:t>
+      </w:r>
+    </w:p>
+    <w:p>
+      <w:pPr>
+        <w:jc w:val="both"/>
+      </w:pPr>
+      <w:r>
+        <w:t xml:space="preserve">En mathématiques vous connaissez les fonctions : f :N-&gt;N x-&gt;x+1.  G : N*N-&gt;N </w:t>
+      </w:r>
+      <w:proofErr w:type="spellStart"/>
+      <w:r>
+        <w:t>x,y</w:t>
+      </w:r>
+      <w:proofErr w:type="spellEnd"/>
+      <w:r>
+        <w:t>-&gt;x*y</w:t>
+      </w:r>
+    </w:p>
+    <w:p>
+      <w:pPr>
+        <w:jc w:val="both"/>
+      </w:pPr>
+      <w:r>
+        <w:t xml:space="preserve">On va ajouter la lambda pour pouvoir faire la même chose. </w:t>
+      </w:r>
+    </w:p>
+    <w:p>
+      <w:pPr>
+        <w:jc w:val="both"/>
+        <w:rPr>
+          <w:color w:val="FF0000"/>
+        </w:rPr>
+      </w:pPr>
+      <w:r>
+        <w:rPr>
+          <w:color w:val="FF0000"/>
+        </w:rPr>
+        <w:t>Attention : (</w:t>
+      </w:r>
+      <w:proofErr w:type="spellStart"/>
+      <w:r>
+        <w:rPr>
+          <w:color w:val="FF0000"/>
+        </w:rPr>
+        <w:t>x,y</w:t>
+      </w:r>
+      <w:proofErr w:type="spellEnd"/>
+      <w:r>
+        <w:rPr>
+          <w:color w:val="FF0000"/>
+        </w:rPr>
+        <w:t>)-&gt;x*y est différent de x-&gt;y-&gt;x*y =&gt; f(3,4) et g(3)(4)</w:t>
+      </w:r>
+    </w:p>
+    <w:p>
+      <w:pPr>
+        <w:jc w:val="both"/>
+      </w:pPr>
+      <w:proofErr w:type="spellStart"/>
+      <w:r>
+        <w:t>LambdaParameters</w:t>
+      </w:r>
+      <w:proofErr w:type="spellEnd"/>
+      <w:r>
+        <w:t xml:space="preserve"> : </w:t>
+      </w:r>
+      <w:r>
+        <w:t xml:space="preserve">Pour définir un lambda on définit les paramètres, on liste les paramètres. En java le + n’est pas défini que sur les entiers, il est défini sur </w:t>
+      </w:r>
+      <w:proofErr w:type="spellStart"/>
+      <w:r>
+        <w:t>Number</w:t>
+      </w:r>
+      <w:proofErr w:type="spellEnd"/>
+      <w:r>
+        <w:t xml:space="preserve"> aussi. On peut lister un ensemble de variable en donnant les types ou pas, on fait alors confiance au compilateur. </w:t>
+      </w:r>
+    </w:p>
+    <w:p>
+      <w:pPr>
+        <w:jc w:val="both"/>
+      </w:pPr>
+      <w:proofErr w:type="spellStart"/>
+      <w:r>
+        <w:t>LambdaBody</w:t>
+      </w:r>
+      <w:proofErr w:type="spellEnd"/>
+      <w:r>
+        <w:t xml:space="preserve"> : En java le switch est une expression, un valeur que l’on peut prendre ne paramètre, que l’on peut retourner. </w:t>
+      </w:r>
+    </w:p>
+    <w:p>
+      <w:pPr>
+        <w:jc w:val="both"/>
+      </w:pPr>
+      <w:r>
+        <w:lastRenderedPageBreak/>
+        <w:t xml:space="preserve">Exemple 1 : </w:t>
+      </w:r>
+    </w:p>
+    <w:p>
+      <w:pPr>
+        <w:pBdr>
+          <w:top w:val="single" w:sz="4" w:space="1" w:color="auto"/>
+          <w:left w:val="single" w:sz="4" w:space="4" w:color="auto"/>
+          <w:bottom w:val="single" w:sz="4" w:space="1" w:color="auto"/>
+          <w:right w:val="single" w:sz="4" w:space="4" w:color="auto"/>
+          <w:between w:val="single" w:sz="4" w:space="1" w:color="auto"/>
+          <w:bar w:val="single" w:sz="4" w:color="auto"/>
+        </w:pBdr>
+        <w:jc w:val="both"/>
+      </w:pPr>
+      <w:r>
+        <w:t>? v = x -&gt; {</w:t>
+      </w:r>
+      <w:proofErr w:type="spellStart"/>
+      <w:r>
+        <w:t>int</w:t>
+      </w:r>
+      <w:proofErr w:type="spellEnd"/>
+      <w:r>
+        <w:t xml:space="preserve"> y =x*z ; </w:t>
+      </w:r>
+      <w:proofErr w:type="spellStart"/>
+      <w:r>
+        <w:t>int</w:t>
+      </w:r>
+      <w:proofErr w:type="spellEnd"/>
+      <w:r>
+        <w:t xml:space="preserve"> z=y*3 ; return z ;}</w:t>
+      </w:r>
+    </w:p>
+    <w:p>
+      <w:pPr>
+        <w:jc w:val="both"/>
+      </w:pPr>
+      <w:r>
+        <w:t xml:space="preserve">Exemple 2 : </w:t>
+      </w:r>
+    </w:p>
+    <w:p>
+      <w:pPr>
+        <w:pBdr>
+          <w:top w:val="single" w:sz="4" w:space="1" w:color="auto"/>
+          <w:left w:val="single" w:sz="4" w:space="4" w:color="auto"/>
+          <w:bottom w:val="single" w:sz="4" w:space="1" w:color="auto"/>
+          <w:right w:val="single" w:sz="4" w:space="4" w:color="auto"/>
+          <w:between w:val="single" w:sz="4" w:space="1" w:color="auto"/>
+          <w:bar w:val="single" w:sz="4" w:color="auto"/>
+        </w:pBdr>
+        <w:jc w:val="both"/>
+        <w:rPr>
+          <w:lang w:val="en-GB"/>
+        </w:rPr>
+      </w:pPr>
+      <w:r>
+        <w:rPr>
+          <w:lang w:val="en-GB"/>
+        </w:rPr>
+        <w:t>@FunctionInterface interface A{ int foo(</w:t>
+      </w:r>
+      <w:r>
+        <w:rPr>
+          <w:lang w:val="en-GB"/>
+        </w:rPr>
+        <w:t>int x); }</w:t>
+      </w:r>
+    </w:p>
+    <w:p>
+      <w:pPr>
+        <w:pBdr>
+          <w:top w:val="single" w:sz="4" w:space="1" w:color="auto"/>
+          <w:left w:val="single" w:sz="4" w:space="4" w:color="auto"/>
+          <w:bottom w:val="single" w:sz="4" w:space="1" w:color="auto"/>
+          <w:right w:val="single" w:sz="4" w:space="4" w:color="auto"/>
+          <w:between w:val="single" w:sz="4" w:space="1" w:color="auto"/>
+          <w:bar w:val="single" w:sz="4" w:color="auto"/>
+        </w:pBdr>
+        <w:jc w:val="both"/>
+        <w:rPr>
+          <w:lang w:val="en-GB"/>
+        </w:rPr>
+      </w:pPr>
+      <w:r>
+        <w:rPr>
+          <w:lang w:val="en-GB"/>
+        </w:rPr>
+        <w:t xml:space="preserve">A v = z-&gt; (z*3)+99 </w:t>
+      </w:r>
+    </w:p>
+    <w:p>
+      <w:pPr>
+        <w:jc w:val="both"/>
+      </w:pPr>
+      <w:r>
+        <w:t>Il a défini une interface f</w:t>
+      </w:r>
+      <w:r>
+        <w:t xml:space="preserve">onctionnelle et il a utilisé un Lambda. Si on a une méthode qui a le type de retour de la Lambda alors on peut faire : return z </w:t>
+      </w:r>
+      <w:r>
+        <w:t>-&gt; (z*3)+99</w:t>
+      </w:r>
+    </w:p>
+    <w:p>
+      <w:pPr>
+        <w:jc w:val="both"/>
+      </w:pPr>
+      <w:r>
+        <w:t xml:space="preserve">Attention au return, il faut que le type de retour de la Lambda soit compatible avec le type de retour. Il faut que ce qui se trouve à droite de la flèche soit compatible avec l’interface fonctionnel. </w:t>
+      </w:r>
+    </w:p>
+    <w:p>
+      <w:pPr>
+        <w:jc w:val="both"/>
+      </w:pPr>
+      <w:r>
+        <w:t xml:space="preserve">Return </w:t>
+      </w:r>
+      <w:proofErr w:type="spellStart"/>
+      <w:r>
+        <w:t>Null</w:t>
+      </w:r>
+      <w:proofErr w:type="spellEnd"/>
+      <w:r>
+        <w:t xml:space="preserve"> c’est un Object qui est retourné. Si on </w:t>
+      </w:r>
+      <w:r>
+        <w:t xml:space="preserve">ne </w:t>
+      </w:r>
+      <w:r>
+        <w:t xml:space="preserve">met rien pour </w:t>
+      </w:r>
+      <w:proofErr w:type="spellStart"/>
+      <w:r>
+        <w:t>foo</w:t>
+      </w:r>
+      <w:proofErr w:type="spellEnd"/>
+      <w:r>
+        <w:t xml:space="preserve"> c’est un retour de rien. </w:t>
+      </w:r>
+    </w:p>
+    <w:p>
+      <w:pPr>
+        <w:pStyle w:val="Titre1"/>
+      </w:pPr>
+      <w:r>
+        <w:t xml:space="preserve">Fonctions </w:t>
+      </w:r>
+    </w:p>
+    <w:p>
+      <w:pPr>
+        <w:pStyle w:val="Titre2"/>
+      </w:pPr>
+      <w:r>
+        <w:t>Dictionnaire de fonction présent dans l’API JAVA</w:t>
+      </w:r>
+    </w:p>
+    <w:p>
+      <w:r>
+        <w:t xml:space="preserve">Il manque une méthode dans les interfaces suivantes car ce sont des interfaces fonctionnelles. </w:t>
+      </w:r>
+    </w:p>
+    <w:p>
+      <w:r>
+        <w:t xml:space="preserve">Ce sera toujours : IF v= lambda </w:t>
+      </w:r>
+    </w:p>
+    <w:p>
+      <w:pPr>
+        <w:rPr>
+          <w:rStyle w:val="Accentuationintense"/>
+        </w:rPr>
+      </w:pPr>
+      <w:r>
+        <w:rPr>
+          <w:rStyle w:val="Accentuationintense"/>
+        </w:rPr>
+        <w:t xml:space="preserve">Le lambda va permettre de définir cette méthode qui manque. </w:t>
+      </w:r>
+    </w:p>
+    <w:p>
+      <w:pPr>
+        <w:rPr>
+          <w:rStyle w:val="Accentuationintense"/>
+        </w:rPr>
+      </w:pPr>
+      <w:r>
+        <w:rPr>
+          <w:rStyle w:val="Accentuationintense"/>
+        </w:rPr>
+        <w:t xml:space="preserve">Package </w:t>
+      </w:r>
+      <w:proofErr w:type="spellStart"/>
+      <w:r>
+        <w:rPr>
+          <w:rStyle w:val="Accentuationintense"/>
+        </w:rPr>
+        <w:t>java.util.function</w:t>
+      </w:r>
+      <w:proofErr w:type="spellEnd"/>
+    </w:p>
+    <w:p>
+      <w:pPr>
+        <w:jc w:val="both"/>
+      </w:pPr>
+      <w:r>
+        <w:t>Si une fonction prend T et ne renvoie rien alors elle fait un effet de bord, elle modifie la mémoire, ou alors elle réalise un affichage. Consumer</w:t>
+      </w:r>
+    </w:p>
+    <w:p>
+      <w:pPr>
+        <w:jc w:val="both"/>
+      </w:pPr>
+      <w:r>
+        <w:t xml:space="preserve">()-&gt;T : Cela sert à générer des valeurs. Supplier. On a un moyen d’obtenir des valeurs à la queue Leleu. </w:t>
+      </w:r>
+    </w:p>
+    <w:p>
+      <w:pPr>
+        <w:jc w:val="both"/>
+      </w:pPr>
+      <w:r>
+        <w:t>Le prédicat : T-&gt;B Cela sert à dire si la valeur est vraie.</w:t>
+      </w:r>
+    </w:p>
+    <w:p>
+      <w:pPr>
+        <w:jc w:val="both"/>
+        <w:rPr>
+          <w:lang w:val="en-GB"/>
+        </w:rPr>
+      </w:pPr>
+      <w:proofErr w:type="spellStart"/>
+      <w:r>
+        <w:rPr>
+          <w:lang w:val="en-GB"/>
+        </w:rPr>
+        <w:t>Bipredicate</w:t>
+      </w:r>
+      <w:proofErr w:type="spellEnd"/>
+      <w:r>
+        <w:rPr>
+          <w:lang w:val="en-GB"/>
+        </w:rPr>
+        <w:t xml:space="preserve"> : </w:t>
+      </w:r>
+      <w:proofErr w:type="spellStart"/>
+      <w:r>
+        <w:rPr>
+          <w:lang w:val="en-GB"/>
+        </w:rPr>
+        <w:t>e,d</w:t>
+      </w:r>
+      <w:proofErr w:type="spellEnd"/>
+      <w:r>
+        <w:rPr>
+          <w:lang w:val="en-GB"/>
+        </w:rPr>
+        <w:t xml:space="preserve"> -&gt; </w:t>
+      </w:r>
+      <w:proofErr w:type="spellStart"/>
+      <w:r>
+        <w:rPr>
+          <w:lang w:val="en-GB"/>
+        </w:rPr>
+        <w:t>e.note</w:t>
+      </w:r>
+      <w:proofErr w:type="spellEnd"/>
+      <w:r>
+        <w:rPr>
+          <w:lang w:val="en-GB"/>
+        </w:rPr>
+        <w:t xml:space="preserve">&gt;= </w:t>
+      </w:r>
+      <w:proofErr w:type="spellStart"/>
+      <w:r>
+        <w:rPr>
+          <w:lang w:val="en-GB"/>
+        </w:rPr>
+        <w:t>d.</w:t>
+      </w:r>
+      <w:r>
+        <w:rPr>
+          <w:lang w:val="en-GB"/>
+        </w:rPr>
+        <w:t>note</w:t>
+      </w:r>
+      <w:proofErr w:type="spellEnd"/>
+    </w:p>
+    <w:p>
+      <w:pPr>
+        <w:pStyle w:val="Titre2"/>
+        <w:rPr>
+          <w:lang w:val="en-GB"/>
+        </w:rPr>
+      </w:pPr>
+      <w:proofErr w:type="spellStart"/>
+      <w:r>
+        <w:rPr>
+          <w:lang w:val="en-GB"/>
+        </w:rPr>
+        <w:t>Exemples</w:t>
+      </w:r>
+      <w:proofErr w:type="spellEnd"/>
+      <w:r>
+        <w:rPr>
+          <w:lang w:val="en-GB"/>
+        </w:rPr>
+        <w:t xml:space="preserve"> </w:t>
+      </w:r>
+    </w:p>
+    <w:p>
+      <w:pPr>
+        <w:rPr>
+          <w:lang w:val="en-GB"/>
+        </w:rPr>
+      </w:pPr>
+    </w:p>
+    <w:p>
+      <w:pPr>
+        <w:pBdr>
+          <w:top w:val="single" w:sz="4" w:space="1" w:color="auto"/>
+          <w:left w:val="single" w:sz="4" w:space="0" w:color="auto"/>
+          <w:bottom w:val="single" w:sz="4" w:space="1" w:color="auto"/>
+          <w:right w:val="single" w:sz="4" w:space="4" w:color="auto"/>
+          <w:between w:val="single" w:sz="4" w:space="1" w:color="auto"/>
+          <w:bar w:val="single" w:sz="4" w:color="auto"/>
+        </w:pBdr>
+        <w:jc w:val="both"/>
+        <w:rPr>
+          <w:lang w:val="en-GB"/>
+        </w:rPr>
+      </w:pPr>
+      <w:r>
+        <w:rPr>
+          <w:lang w:val="en-GB"/>
+        </w:rPr>
+        <w:t xml:space="preserve">Supplier&lt;Integer&gt; foo = ()-&gt; 4; </w:t>
+      </w:r>
+    </w:p>
+    <w:p>
+      <w:pPr>
+        <w:pBdr>
+          <w:top w:val="single" w:sz="4" w:space="1" w:color="auto"/>
+          <w:left w:val="single" w:sz="4" w:space="0" w:color="auto"/>
+          <w:bottom w:val="single" w:sz="4" w:space="1" w:color="auto"/>
+          <w:right w:val="single" w:sz="4" w:space="4" w:color="auto"/>
+          <w:between w:val="single" w:sz="4" w:space="1" w:color="auto"/>
+          <w:bar w:val="single" w:sz="4" w:color="auto"/>
+        </w:pBdr>
+        <w:jc w:val="both"/>
+        <w:rPr>
+          <w:lang w:val="en-GB"/>
+        </w:rPr>
+      </w:pPr>
+      <w:r>
+        <w:rPr>
+          <w:lang w:val="en-GB"/>
+        </w:rPr>
+        <w:t xml:space="preserve">Integer v = </w:t>
+      </w:r>
+      <w:proofErr w:type="spellStart"/>
+      <w:r>
+        <w:rPr>
+          <w:lang w:val="en-GB"/>
+        </w:rPr>
+        <w:t>foo.get</w:t>
+      </w:r>
+      <w:proofErr w:type="spellEnd"/>
+      <w:r>
+        <w:rPr>
+          <w:lang w:val="en-GB"/>
+        </w:rPr>
+        <w:t xml:space="preserve">(); </w:t>
+      </w:r>
+    </w:p>
+    <w:p>
+      <w:pPr>
+        <w:jc w:val="both"/>
+        <w:rPr>
+          <w:lang w:val="en-GB"/>
+        </w:rPr>
+      </w:pPr>
+      <w:r>
+        <w:rPr>
+          <w:lang w:val="en-GB"/>
+        </w:rPr>
+        <w:t xml:space="preserve">DRY : don’t repeat yourself </w:t>
+      </w:r>
+    </w:p>
+    <w:p>
+      <w:pPr>
+        <w:jc w:val="both"/>
+      </w:pPr>
+      <w:r>
+        <w:t xml:space="preserve">Dans le consommateur, celle qui </w:t>
+      </w:r>
+      <w:r>
+        <w:t xml:space="preserve">reste à définir est </w:t>
+      </w:r>
+      <w:proofErr w:type="spellStart"/>
+      <w:r>
+        <w:t>accept</w:t>
+      </w:r>
+      <w:proofErr w:type="spellEnd"/>
+      <w:r>
+        <w:t xml:space="preserve">. </w:t>
+      </w:r>
+    </w:p>
+    <w:p>
+      <w:pPr>
+        <w:jc w:val="both"/>
+      </w:pPr>
+      <w:r>
+        <w:t xml:space="preserve">Quand on fait le compose, on prend l’entrée, on passe à la fonction en paramètre et ca nous fait notre résultat. </w:t>
+      </w:r>
+    </w:p>
+    <w:p>
+      <w:pPr>
+        <w:jc w:val="both"/>
+      </w:pPr>
+      <w:r>
+        <w:t xml:space="preserve">Compose : </w:t>
+      </w:r>
+      <w:proofErr w:type="spellStart"/>
+      <w:r>
+        <w:t>Function</w:t>
+      </w:r>
+      <w:proofErr w:type="spellEnd"/>
+      <w:r>
+        <w:t xml:space="preserve">&lt;T,R&gt;* </w:t>
+      </w:r>
+      <w:proofErr w:type="spellStart"/>
+      <w:r>
+        <w:t>Function</w:t>
+      </w:r>
+      <w:proofErr w:type="spellEnd"/>
+      <w:r>
+        <w:t>&lt;</w:t>
+      </w:r>
+      <w:r>
+        <w:t xml:space="preserve"> ? super V, ? </w:t>
+      </w:r>
+      <w:proofErr w:type="spellStart"/>
+      <w:r>
+        <w:t>extends</w:t>
+      </w:r>
+      <w:proofErr w:type="spellEnd"/>
+      <w:r>
+        <w:t xml:space="preserve"> T&gt; </w:t>
+      </w:r>
+      <w:r>
+        <w:t xml:space="preserve">-&gt; </w:t>
+      </w:r>
+      <w:proofErr w:type="spellStart"/>
+      <w:r>
+        <w:t>Function</w:t>
+      </w:r>
+      <w:proofErr w:type="spellEnd"/>
+      <w:r>
+        <w:t xml:space="preserve">&lt;V,R&gt; </w:t>
+      </w:r>
+    </w:p>
+    <w:p>
+      <w:pPr>
+        <w:jc w:val="both"/>
+      </w:pPr>
+      <w:r>
+        <w:t>On applique le résultat d</w:t>
+      </w:r>
+      <w:r>
+        <w:t xml:space="preserve">e la fonction sur la fonction passée en paramètre dans </w:t>
+      </w:r>
+      <w:proofErr w:type="spellStart"/>
+      <w:r>
+        <w:t>andThen</w:t>
+      </w:r>
+      <w:proofErr w:type="spellEnd"/>
+      <w:r>
+        <w:t xml:space="preserve">. </w:t>
+      </w:r>
+    </w:p>
+    <w:p>
+      <w:pPr>
+        <w:jc w:val="both"/>
+        <w:rPr>
+          <w:lang w:val="en-GB"/>
+        </w:rPr>
+      </w:pPr>
+      <w:proofErr w:type="spellStart"/>
+      <w:r>
+        <w:rPr>
+          <w:lang w:val="en-GB"/>
+        </w:rPr>
+        <w:t>AndThen</w:t>
+      </w:r>
+      <w:proofErr w:type="spellEnd"/>
+      <w:r>
+        <w:rPr>
+          <w:lang w:val="en-GB"/>
+        </w:rPr>
+        <w:t xml:space="preserve"> : Function&lt;T,R&gt;* Function&lt; ? super </w:t>
+      </w:r>
+      <w:r>
+        <w:rPr>
+          <w:lang w:val="en-GB"/>
+        </w:rPr>
+        <w:t>R</w:t>
+      </w:r>
+      <w:r>
+        <w:rPr>
+          <w:lang w:val="en-GB"/>
+        </w:rPr>
+        <w:t xml:space="preserve">, ? extends </w:t>
+      </w:r>
+      <w:r>
+        <w:rPr>
+          <w:lang w:val="en-GB"/>
+        </w:rPr>
+        <w:t>V</w:t>
+      </w:r>
+      <w:r>
+        <w:rPr>
+          <w:lang w:val="en-GB"/>
+        </w:rPr>
+        <w:t>&gt; -&gt; Function&lt;</w:t>
+      </w:r>
+      <w:r>
+        <w:rPr>
+          <w:lang w:val="en-GB"/>
+        </w:rPr>
+        <w:t>T</w:t>
+      </w:r>
+      <w:r>
+        <w:rPr>
+          <w:lang w:val="en-GB"/>
+        </w:rPr>
+        <w:t>,</w:t>
+      </w:r>
+      <w:r>
+        <w:rPr>
+          <w:lang w:val="en-GB"/>
+        </w:rPr>
+        <w:t>V</w:t>
+      </w:r>
+      <w:r>
+        <w:rPr>
+          <w:lang w:val="en-GB"/>
+        </w:rPr>
+        <w:t xml:space="preserve">&gt; </w:t>
+      </w:r>
+    </w:p>
+    <w:p>
+      <w:pPr>
+        <w:jc w:val="both"/>
+      </w:pPr>
+      <w:r>
+        <w:t xml:space="preserve">Si j’utilise </w:t>
+      </w:r>
+      <w:proofErr w:type="spellStart"/>
+      <w:r>
+        <w:t>equals</w:t>
+      </w:r>
+      <w:proofErr w:type="spellEnd"/>
+      <w:r>
+        <w:t xml:space="preserve"> </w:t>
+      </w:r>
+      <w:r>
+        <w:t xml:space="preserve">entre objet de type E </w:t>
+      </w:r>
+      <w:r>
+        <w:t>ou S</w:t>
+      </w:r>
+      <w:r>
+        <w:t xml:space="preserve">et&lt;E&gt;ou </w:t>
+      </w:r>
+      <w:proofErr w:type="spellStart"/>
+      <w:r>
+        <w:t>Map</w:t>
+      </w:r>
+      <w:proofErr w:type="spellEnd"/>
+      <w:r>
+        <w:t xml:space="preserve">&lt;E,…&gt; alors j’ajoute </w:t>
+      </w:r>
+      <w:proofErr w:type="spellStart"/>
+      <w:r>
+        <w:t>equal</w:t>
+      </w:r>
+      <w:proofErr w:type="spellEnd"/>
+      <w:r>
+        <w:t xml:space="preserve"> et </w:t>
+      </w:r>
+      <w:proofErr w:type="spellStart"/>
+      <w:r>
+        <w:t>hashcode</w:t>
+      </w:r>
+      <w:proofErr w:type="spellEnd"/>
+      <w:r>
+        <w:t xml:space="preserve"> dans R. </w:t>
+      </w:r>
+    </w:p>
+    <w:p>
+      <w:pPr>
+        <w:jc w:val="both"/>
+      </w:pPr>
+      <w:proofErr w:type="spellStart"/>
+      <w:r>
+        <w:lastRenderedPageBreak/>
+        <w:t>Fold</w:t>
+      </w:r>
+      <w:proofErr w:type="spellEnd"/>
+      <w:r>
+        <w:t>(</w:t>
+      </w:r>
+      <w:proofErr w:type="spellStart"/>
+      <w:r>
+        <w:t>xs,magique</w:t>
+      </w:r>
+      <w:proofErr w:type="spellEnd"/>
+      <w:r>
+        <w:t>) =&gt; (N,+,O)</w:t>
+      </w:r>
     </w:p>
     <w:p>
       <w:pPr>
@@ -1385,6 +2222,118 @@
 <file path=word/numbering.xml><?xml version="1.0" encoding="utf-8"?>
 <w:numbering xmlns:wpc="http://schemas.microsoft.com/office/word/2010/wordprocessingCanvas" xmlns:cx="http://schemas.microsoft.com/office/drawing/2014/chartex" xmlns:cx1="http://schemas.microsoft.com/office/drawing/2015/9/8/chartex" xmlns:cx2="http://schemas.microsoft.com/office/drawing/2015/10/21/chartex" xmlns:cx3="http://schemas.microsoft.com/office/drawing/2016/5/9/chartex" xmlns:cx4="http://schemas.microsoft.com/office/drawing/2016/5/10/chartex" xmlns:cx5="http://schemas.microsoft.com/office/drawing/2016/5/11/chartex" xmlns:cx6="http://schemas.microsoft.com/office/drawing/2016/5/12/chartex" xmlns:cx7="http://schemas.microsoft.com/office/drawing/2016/5/13/chartex" xmlns:cx8="http://schemas.microsoft.com/office/drawing/2016/5/14/chartex" xmlns:mc="http://schemas.openxmlformats.org/markup-compatibility/2006" xmlns:aink="http://schemas.microsoft.com/office/drawing/2016/ink" xmlns:am3d="http://schemas.microsoft.com/office/drawing/2017/model3d" xmlns:o="urn:schemas-microsoft-com:office:office" xmlns:oel="http://schemas.microsoft.com/office/2019/extlst" xmlns:r="http://schemas.openxmlformats.org/officeDocument/2006/relationships" xmlns:m="http://schemas.openxmlformats.org/officeDocument/2006/math" xmlns:v="urn:schemas-microsoft-com:vml" xmlns:wp14="http://schemas.microsoft.com/office/word/2010/wordprocessingDrawing" xmlns:wp="http://schemas.openxmlformats.org/drawingml/2006/wordprocessingDrawing" xmlns:w10="urn:schemas-microsoft-com:office:word" xmlns:w="http://schemas.openxmlformats.org/wordprocessingml/2006/main" xmlns:w14="http://schemas.microsoft.com/office/word/2010/wordml" xmlns:w15="http://schemas.microsoft.com/office/word/2012/wordml" xmlns:w16cex="http://schemas.microsoft.com/office/word/2018/wordml/cex" xmlns:w16cid="http://schemas.microsoft.com/office/word/2016/wordml/cid" xmlns:w16="http://schemas.microsoft.com/office/word/2018/wordml" xmlns:w16sdtdh="http://schemas.microsoft.com/office/word/2020/wordml/sdtdatahash" xmlns:w16se="http://schemas.microsoft.com/office/word/2015/wordml/symex" xmlns:wpg="http://schemas.microsoft.com/office/word/2010/wordprocessingGroup" xmlns:wpi="http://schemas.microsoft.com/office/word/2010/wordprocessingInk" xmlns:wne="http://schemas.microsoft.com/office/word/2006/wordml" xmlns:wps="http://schemas.microsoft.com/office/word/2010/wordprocessingShape" mc:Ignorable="w14 w15 w16se w16cid w16 w16cex w16sdtdh wp14">
   <w:abstractNum w:abstractNumId="0" w15:restartNumberingAfterBreak="0">
+    <w:nsid w:val="01CC2057"/>
+    <w:multiLevelType w:val="hybridMultilevel"/>
+    <w:tmpl w:val="A7C6EAEE"/>
+    <w:lvl w:ilvl="0" w:tplc="5F1AD186">
+      <w:numFmt w:val="bullet"/>
+      <w:lvlText w:val=""/>
+      <w:lvlJc w:val="left"/>
+      <w:pPr>
+        <w:ind w:left="720" w:hanging="360"/>
+      </w:pPr>
+      <w:rPr>
+        <w:rFonts w:ascii="Wingdings" w:eastAsiaTheme="minorEastAsia" w:hAnsi="Wingdings" w:cstheme="minorBidi" w:hint="default"/>
+      </w:rPr>
+    </w:lvl>
+    <w:lvl w:ilvl="1" w:tplc="040C0003" w:tentative="1">
+      <w:start w:val="1"/>
+      <w:numFmt w:val="bullet"/>
+      <w:lvlText w:val="o"/>
+      <w:lvlJc w:val="left"/>
+      <w:pPr>
+        <w:ind w:left="1440" w:hanging="360"/>
+      </w:pPr>
+      <w:rPr>
+        <w:rFonts w:ascii="Courier New" w:hAnsi="Courier New" w:cs="Courier New" w:hint="default"/>
+      </w:rPr>
+    </w:lvl>
+    <w:lvl w:ilvl="2" w:tplc="040C0005" w:tentative="1">
+      <w:start w:val="1"/>
+      <w:numFmt w:val="bullet"/>
+      <w:lvlText w:val=""/>
+      <w:lvlJc w:val="left"/>
+      <w:pPr>
+        <w:ind w:left="2160" w:hanging="360"/>
+      </w:pPr>
+      <w:rPr>
+        <w:rFonts w:ascii="Wingdings" w:hAnsi="Wingdings" w:hint="default"/>
+      </w:rPr>
+    </w:lvl>
+    <w:lvl w:ilvl="3" w:tplc="040C0001" w:tentative="1">
+      <w:start w:val="1"/>
+      <w:numFmt w:val="bullet"/>
+      <w:lvlText w:val=""/>
+      <w:lvlJc w:val="left"/>
+      <w:pPr>
+        <w:ind w:left="2880" w:hanging="360"/>
+      </w:pPr>
+      <w:rPr>
+        <w:rFonts w:ascii="Symbol" w:hAnsi="Symbol" w:hint="default"/>
+      </w:rPr>
+    </w:lvl>
+    <w:lvl w:ilvl="4" w:tplc="040C0003" w:tentative="1">
+      <w:start w:val="1"/>
+      <w:numFmt w:val="bullet"/>
+      <w:lvlText w:val="o"/>
+      <w:lvlJc w:val="left"/>
+      <w:pPr>
+        <w:ind w:left="3600" w:hanging="360"/>
+      </w:pPr>
+      <w:rPr>
+        <w:rFonts w:ascii="Courier New" w:hAnsi="Courier New" w:cs="Courier New" w:hint="default"/>
+      </w:rPr>
+    </w:lvl>
+    <w:lvl w:ilvl="5" w:tplc="040C0005" w:tentative="1">
+      <w:start w:val="1"/>
+      <w:numFmt w:val="bullet"/>
+      <w:lvlText w:val=""/>
+      <w:lvlJc w:val="left"/>
+      <w:pPr>
+        <w:ind w:left="4320" w:hanging="360"/>
+      </w:pPr>
+      <w:rPr>
+        <w:rFonts w:ascii="Wingdings" w:hAnsi="Wingdings" w:hint="default"/>
+      </w:rPr>
+    </w:lvl>
+    <w:lvl w:ilvl="6" w:tplc="040C0001" w:tentative="1">
+      <w:start w:val="1"/>
+      <w:numFmt w:val="bullet"/>
+      <w:lvlText w:val=""/>
+      <w:lvlJc w:val="left"/>
+      <w:pPr>
+        <w:ind w:left="5040" w:hanging="360"/>
+      </w:pPr>
+      <w:rPr>
+        <w:rFonts w:ascii="Symbol" w:hAnsi="Symbol" w:hint="default"/>
+      </w:rPr>
+    </w:lvl>
+    <w:lvl w:ilvl="7" w:tplc="040C0003" w:tentative="1">
+      <w:start w:val="1"/>
+      <w:numFmt w:val="bullet"/>
+      <w:lvlText w:val="o"/>
+      <w:lvlJc w:val="left"/>
+      <w:pPr>
+        <w:ind w:left="5760" w:hanging="360"/>
+      </w:pPr>
+      <w:rPr>
+        <w:rFonts w:ascii="Courier New" w:hAnsi="Courier New" w:cs="Courier New" w:hint="default"/>
+      </w:rPr>
+    </w:lvl>
+    <w:lvl w:ilvl="8" w:tplc="040C0005" w:tentative="1">
+      <w:start w:val="1"/>
+      <w:numFmt w:val="bullet"/>
+      <w:lvlText w:val=""/>
+      <w:lvlJc w:val="left"/>
+      <w:pPr>
+        <w:ind w:left="6480" w:hanging="360"/>
+      </w:pPr>
+      <w:rPr>
+        <w:rFonts w:ascii="Wingdings" w:hAnsi="Wingdings" w:hint="default"/>
+      </w:rPr>
+    </w:lvl>
+  </w:abstractNum>
+  <w:abstractNum w:abstractNumId="1" w15:restartNumberingAfterBreak="0">
     <w:nsid w:val="06B33754"/>
     <w:multiLevelType w:val="hybridMultilevel"/>
     <w:tmpl w:val="B82C2716"/>
@@ -1497,8 +2446,126 @@
       </w:rPr>
     </w:lvl>
   </w:abstractNum>
+  <w:abstractNum w:abstractNumId="2" w15:restartNumberingAfterBreak="0">
+    <w:nsid w:val="7FC619DD"/>
+    <w:multiLevelType w:val="hybridMultilevel"/>
+    <w:tmpl w:val="7E1092A2"/>
+    <w:lvl w:ilvl="0" w:tplc="80945162">
+      <w:numFmt w:val="bullet"/>
+      <w:lvlText w:val=""/>
+      <w:lvlJc w:val="left"/>
+      <w:pPr>
+        <w:ind w:left="720" w:hanging="360"/>
+      </w:pPr>
+      <w:rPr>
+        <w:rFonts w:ascii="Wingdings" w:eastAsiaTheme="minorEastAsia" w:hAnsi="Wingdings" w:cstheme="minorBidi" w:hint="default"/>
+      </w:rPr>
+    </w:lvl>
+    <w:lvl w:ilvl="1" w:tplc="040C0003" w:tentative="1">
+      <w:start w:val="1"/>
+      <w:numFmt w:val="bullet"/>
+      <w:lvlText w:val="o"/>
+      <w:lvlJc w:val="left"/>
+      <w:pPr>
+        <w:ind w:left="1440" w:hanging="360"/>
+      </w:pPr>
+      <w:rPr>
+        <w:rFonts w:ascii="Courier New" w:hAnsi="Courier New" w:cs="Courier New" w:hint="default"/>
+      </w:rPr>
+    </w:lvl>
+    <w:lvl w:ilvl="2" w:tplc="040C0005" w:tentative="1">
+      <w:start w:val="1"/>
+      <w:numFmt w:val="bullet"/>
+      <w:lvlText w:val=""/>
+      <w:lvlJc w:val="left"/>
+      <w:pPr>
+        <w:ind w:left="2160" w:hanging="360"/>
+      </w:pPr>
+      <w:rPr>
+        <w:rFonts w:ascii="Wingdings" w:hAnsi="Wingdings" w:hint="default"/>
+      </w:rPr>
+    </w:lvl>
+    <w:lvl w:ilvl="3" w:tplc="040C0001" w:tentative="1">
+      <w:start w:val="1"/>
+      <w:numFmt w:val="bullet"/>
+      <w:lvlText w:val=""/>
+      <w:lvlJc w:val="left"/>
+      <w:pPr>
+        <w:ind w:left="2880" w:hanging="360"/>
+      </w:pPr>
+      <w:rPr>
+        <w:rFonts w:ascii="Symbol" w:hAnsi="Symbol" w:hint="default"/>
+      </w:rPr>
+    </w:lvl>
+    <w:lvl w:ilvl="4" w:tplc="040C0003" w:tentative="1">
+      <w:start w:val="1"/>
+      <w:numFmt w:val="bullet"/>
+      <w:lvlText w:val="o"/>
+      <w:lvlJc w:val="left"/>
+      <w:pPr>
+        <w:ind w:left="3600" w:hanging="360"/>
+      </w:pPr>
+      <w:rPr>
+        <w:rFonts w:ascii="Courier New" w:hAnsi="Courier New" w:cs="Courier New" w:hint="default"/>
+      </w:rPr>
+    </w:lvl>
+    <w:lvl w:ilvl="5" w:tplc="040C0005" w:tentative="1">
+      <w:start w:val="1"/>
+      <w:numFmt w:val="bullet"/>
+      <w:lvlText w:val=""/>
+      <w:lvlJc w:val="left"/>
+      <w:pPr>
+        <w:ind w:left="4320" w:hanging="360"/>
+      </w:pPr>
+      <w:rPr>
+        <w:rFonts w:ascii="Wingdings" w:hAnsi="Wingdings" w:hint="default"/>
+      </w:rPr>
+    </w:lvl>
+    <w:lvl w:ilvl="6" w:tplc="040C0001" w:tentative="1">
+      <w:start w:val="1"/>
+      <w:numFmt w:val="bullet"/>
+      <w:lvlText w:val=""/>
+      <w:lvlJc w:val="left"/>
+      <w:pPr>
+        <w:ind w:left="5040" w:hanging="360"/>
+      </w:pPr>
+      <w:rPr>
+        <w:rFonts w:ascii="Symbol" w:hAnsi="Symbol" w:hint="default"/>
+      </w:rPr>
+    </w:lvl>
+    <w:lvl w:ilvl="7" w:tplc="040C0003" w:tentative="1">
+      <w:start w:val="1"/>
+      <w:numFmt w:val="bullet"/>
+      <w:lvlText w:val="o"/>
+      <w:lvlJc w:val="left"/>
+      <w:pPr>
+        <w:ind w:left="5760" w:hanging="360"/>
+      </w:pPr>
+      <w:rPr>
+        <w:rFonts w:ascii="Courier New" w:hAnsi="Courier New" w:cs="Courier New" w:hint="default"/>
+      </w:rPr>
+    </w:lvl>
+    <w:lvl w:ilvl="8" w:tplc="040C0005" w:tentative="1">
+      <w:start w:val="1"/>
+      <w:numFmt w:val="bullet"/>
+      <w:lvlText w:val=""/>
+      <w:lvlJc w:val="left"/>
+      <w:pPr>
+        <w:ind w:left="6480" w:hanging="360"/>
+      </w:pPr>
+      <w:rPr>
+        <w:rFonts w:ascii="Wingdings" w:hAnsi="Wingdings" w:hint="default"/>
+      </w:rPr>
+    </w:lvl>
+  </w:abstractNum>
   <w:num w:numId="1" w16cid:durableId="1232037230">
+    <w:abstractNumId w:val="1"/>
+  </w:num>
+  <w:num w:numId="2" w16cid:durableId="639574075">
     <w:abstractNumId w:val="0"/>
+  </w:num>
+  <w:num w:numId="3" w16cid:durableId="897010200">
+    <w:abstractNumId w:val="2"/>
   </w:num>
 </w:numbering>
 </file>

</xml_diff>